<commit_message>
Updated report w/ local history table stats
</commit_message>
<xml_diff>
--- a/documentation/BranchPredictorReport.docx
+++ b/documentation/BranchPredictorReport.docx
@@ -140,7 +140,43 @@
           <w:sz w:val="24"/>
           <w:szCs w:val="24"/>
         </w:rPr>
-        <w:t xml:space="preserve">Jordan Fluth, Brett Dunscomb, </w:t>
+        <w:t xml:space="preserve">Jordan </w:t>
+      </w:r>
+      <w:proofErr w:type="spellStart"/>
+      <w:r>
+        <w:rPr>
+          <w:b/>
+          <w:sz w:val="24"/>
+          <w:szCs w:val="24"/>
+        </w:rPr>
+        <w:t>Fluth</w:t>
+      </w:r>
+      <w:proofErr w:type="spellEnd"/>
+      <w:r>
+        <w:rPr>
+          <w:b/>
+          <w:sz w:val="24"/>
+          <w:szCs w:val="24"/>
+        </w:rPr>
+        <w:t xml:space="preserve">, Brett </w:t>
+      </w:r>
+      <w:proofErr w:type="spellStart"/>
+      <w:r>
+        <w:rPr>
+          <w:b/>
+          <w:sz w:val="24"/>
+          <w:szCs w:val="24"/>
+        </w:rPr>
+        <w:t>Dunscomb</w:t>
+      </w:r>
+      <w:proofErr w:type="spellEnd"/>
+      <w:r>
+        <w:rPr>
+          <w:b/>
+          <w:sz w:val="24"/>
+          <w:szCs w:val="24"/>
+        </w:rPr>
+        <w:t xml:space="preserve">, </w:t>
       </w:r>
       <w:r>
         <w:rPr>
@@ -161,6 +197,15 @@
     </w:p>
     <w:sdt>
       <w:sdtPr>
+        <w:rPr>
+          <w:rFonts w:asciiTheme="minorHAnsi" w:eastAsiaTheme="minorHAnsi" w:hAnsiTheme="minorHAnsi" w:cstheme="minorBidi"/>
+          <w:b w:val="0"/>
+          <w:bCs w:val="0"/>
+          <w:color w:val="auto"/>
+          <w:sz w:val="22"/>
+          <w:szCs w:val="22"/>
+          <w:lang w:eastAsia="en-US"/>
+        </w:rPr>
         <w:id w:val="-672034582"/>
         <w:docPartObj>
           <w:docPartGallery w:val="Table of Contents"/>
@@ -169,12 +214,7 @@
       </w:sdtPr>
       <w:sdtEndPr>
         <w:rPr>
-          <w:rFonts w:asciiTheme="minorHAnsi" w:eastAsiaTheme="minorHAnsi" w:hAnsiTheme="minorHAnsi" w:cstheme="minorBidi"/>
           <w:noProof/>
-          <w:color w:val="auto"/>
-          <w:sz w:val="22"/>
-          <w:szCs w:val="22"/>
-          <w:lang w:eastAsia="en-US"/>
         </w:rPr>
       </w:sdtEndPr>
       <w:sdtContent>
@@ -203,7 +243,7 @@
           <w:r>
             <w:fldChar w:fldCharType="separate"/>
           </w:r>
-          <w:hyperlink w:anchor="_Toc382848606" w:history="1">
+          <w:hyperlink w:anchor="_Toc382921201" w:history="1">
             <w:r>
               <w:rPr>
                 <w:rStyle w:val="Hyperlink"/>
@@ -230,7 +270,7 @@
                 <w:noProof/>
                 <w:webHidden/>
               </w:rPr>
-              <w:instrText xml:space="preserve"> PAGEREF _Toc382848606 \h </w:instrText>
+              <w:instrText xml:space="preserve"> PAGEREF _Toc382921201 \h </w:instrText>
             </w:r>
             <w:r>
               <w:rPr>
@@ -251,142 +291,6 @@
                 <w:webHidden/>
               </w:rPr>
               <w:t>1</w:t>
-            </w:r>
-            <w:r>
-              <w:rPr>
-                <w:noProof/>
-                <w:webHidden/>
-              </w:rPr>
-              <w:fldChar w:fldCharType="end"/>
-            </w:r>
-          </w:hyperlink>
-        </w:p>
-        <w:p>
-          <w:pPr>
-            <w:pStyle w:val="TOC3"/>
-            <w:tabs>
-              <w:tab w:val="right" w:leader="dot" w:pos="9350"/>
-            </w:tabs>
-            <w:spacing w:after="0" w:line="240" w:lineRule="auto"/>
-            <w:rPr>
-              <w:rFonts w:eastAsiaTheme="minorEastAsia"/>
-              <w:noProof/>
-            </w:rPr>
-          </w:pPr>
-          <w:hyperlink w:anchor="_Toc382848607" w:history="1">
-            <w:r>
-              <w:rPr>
-                <w:rStyle w:val="Hyperlink"/>
-                <w:noProof/>
-              </w:rPr>
-              <w:t>Class Diagram</w:t>
-            </w:r>
-            <w:r>
-              <w:rPr>
-                <w:noProof/>
-                <w:webHidden/>
-              </w:rPr>
-              <w:tab/>
-            </w:r>
-            <w:r>
-              <w:rPr>
-                <w:noProof/>
-                <w:webHidden/>
-              </w:rPr>
-              <w:fldChar w:fldCharType="begin"/>
-            </w:r>
-            <w:r>
-              <w:rPr>
-                <w:noProof/>
-                <w:webHidden/>
-              </w:rPr>
-              <w:instrText xml:space="preserve"> PAGEREF _Toc382848607 \h </w:instrText>
-            </w:r>
-            <w:r>
-              <w:rPr>
-                <w:noProof/>
-                <w:webHidden/>
-              </w:rPr>
-            </w:r>
-            <w:r>
-              <w:rPr>
-                <w:noProof/>
-                <w:webHidden/>
-              </w:rPr>
-              <w:fldChar w:fldCharType="separate"/>
-            </w:r>
-            <w:r>
-              <w:rPr>
-                <w:noProof/>
-                <w:webHidden/>
-              </w:rPr>
-              <w:t>1</w:t>
-            </w:r>
-            <w:r>
-              <w:rPr>
-                <w:noProof/>
-                <w:webHidden/>
-              </w:rPr>
-              <w:fldChar w:fldCharType="end"/>
-            </w:r>
-          </w:hyperlink>
-        </w:p>
-        <w:p>
-          <w:pPr>
-            <w:pStyle w:val="TOC1"/>
-            <w:rPr>
-              <w:rFonts w:eastAsiaTheme="minorEastAsia"/>
-              <w:noProof/>
-            </w:rPr>
-          </w:pPr>
-          <w:hyperlink w:anchor="_Toc382848608" w:history="1">
-            <w:r>
-              <w:rPr>
-                <w:rStyle w:val="Hyperlink"/>
-                <w:noProof/>
-              </w:rPr>
-              <w:t>Algorithms</w:t>
-            </w:r>
-            <w:r>
-              <w:rPr>
-                <w:noProof/>
-                <w:webHidden/>
-              </w:rPr>
-              <w:tab/>
-            </w:r>
-            <w:r>
-              <w:rPr>
-                <w:noProof/>
-                <w:webHidden/>
-              </w:rPr>
-              <w:fldChar w:fldCharType="begin"/>
-            </w:r>
-            <w:r>
-              <w:rPr>
-                <w:noProof/>
-                <w:webHidden/>
-              </w:rPr>
-              <w:instrText xml:space="preserve"> PAGEREF _Toc382848608 \h </w:instrText>
-            </w:r>
-            <w:r>
-              <w:rPr>
-                <w:noProof/>
-                <w:webHidden/>
-              </w:rPr>
-            </w:r>
-            <w:r>
-              <w:rPr>
-                <w:noProof/>
-                <w:webHidden/>
-              </w:rPr>
-              <w:fldChar w:fldCharType="separate"/>
-            </w:r>
-            <w:r>
-              <w:rPr>
-                <w:noProof/>
-                <w:webHidden/>
-              </w:rPr>
-              <w:t>2</w:t>
             </w:r>
             <w:r>
               <w:rPr>
@@ -409,13 +313,13 @@
               <w:noProof/>
             </w:rPr>
           </w:pPr>
-          <w:hyperlink w:anchor="_Toc382848609" w:history="1">
+          <w:hyperlink w:anchor="_Toc382921202" w:history="1">
             <w:r>
               <w:rPr>
                 <w:rStyle w:val="Hyperlink"/>
                 <w:noProof/>
               </w:rPr>
-              <w:t>Get Prediction</w:t>
+              <w:t>Class Diagram</w:t>
             </w:r>
             <w:r>
               <w:rPr>
@@ -436,7 +340,73 @@
                 <w:noProof/>
                 <w:webHidden/>
               </w:rPr>
-              <w:instrText xml:space="preserve"> PAGEREF _Toc382848609 \h </w:instrText>
+              <w:instrText xml:space="preserve"> PAGEREF _Toc382921202 \h </w:instrText>
+            </w:r>
+            <w:r>
+              <w:rPr>
+                <w:noProof/>
+                <w:webHidden/>
+              </w:rPr>
+            </w:r>
+            <w:r>
+              <w:rPr>
+                <w:noProof/>
+                <w:webHidden/>
+              </w:rPr>
+              <w:fldChar w:fldCharType="separate"/>
+            </w:r>
+            <w:r>
+              <w:rPr>
+                <w:noProof/>
+                <w:webHidden/>
+              </w:rPr>
+              <w:t>1</w:t>
+            </w:r>
+            <w:r>
+              <w:rPr>
+                <w:noProof/>
+                <w:webHidden/>
+              </w:rPr>
+              <w:fldChar w:fldCharType="end"/>
+            </w:r>
+          </w:hyperlink>
+        </w:p>
+        <w:p>
+          <w:pPr>
+            <w:pStyle w:val="TOC1"/>
+            <w:rPr>
+              <w:rFonts w:eastAsiaTheme="minorEastAsia"/>
+              <w:noProof/>
+            </w:rPr>
+          </w:pPr>
+          <w:hyperlink w:anchor="_Toc382921203" w:history="1">
+            <w:r>
+              <w:rPr>
+                <w:rStyle w:val="Hyperlink"/>
+                <w:noProof/>
+              </w:rPr>
+              <w:t>Algorithms</w:t>
+            </w:r>
+            <w:r>
+              <w:rPr>
+                <w:noProof/>
+                <w:webHidden/>
+              </w:rPr>
+              <w:tab/>
+            </w:r>
+            <w:r>
+              <w:rPr>
+                <w:noProof/>
+                <w:webHidden/>
+              </w:rPr>
+              <w:fldChar w:fldCharType="begin"/>
+            </w:r>
+            <w:r>
+              <w:rPr>
+                <w:noProof/>
+                <w:webHidden/>
+              </w:rPr>
+              <w:instrText xml:space="preserve"> PAGEREF _Toc382921203 \h </w:instrText>
             </w:r>
             <w:r>
               <w:rPr>
@@ -479,12 +449,82 @@
               <w:noProof/>
             </w:rPr>
           </w:pPr>
-          <w:hyperlink w:anchor="_Toc382848610" w:history="1">
+          <w:hyperlink w:anchor="_Toc382921204" w:history="1">
             <w:r>
               <w:rPr>
                 <w:rStyle w:val="Hyperlink"/>
                 <w:noProof/>
               </w:rPr>
+              <w:t>Get Prediction</w:t>
+            </w:r>
+            <w:r>
+              <w:rPr>
+                <w:noProof/>
+                <w:webHidden/>
+              </w:rPr>
+              <w:tab/>
+            </w:r>
+            <w:r>
+              <w:rPr>
+                <w:noProof/>
+                <w:webHidden/>
+              </w:rPr>
+              <w:fldChar w:fldCharType="begin"/>
+            </w:r>
+            <w:r>
+              <w:rPr>
+                <w:noProof/>
+                <w:webHidden/>
+              </w:rPr>
+              <w:instrText xml:space="preserve"> PAGEREF _Toc382921204 \h </w:instrText>
+            </w:r>
+            <w:r>
+              <w:rPr>
+                <w:noProof/>
+                <w:webHidden/>
+              </w:rPr>
+            </w:r>
+            <w:r>
+              <w:rPr>
+                <w:noProof/>
+                <w:webHidden/>
+              </w:rPr>
+              <w:fldChar w:fldCharType="separate"/>
+            </w:r>
+            <w:r>
+              <w:rPr>
+                <w:noProof/>
+                <w:webHidden/>
+              </w:rPr>
+              <w:t>2</w:t>
+            </w:r>
+            <w:r>
+              <w:rPr>
+                <w:noProof/>
+                <w:webHidden/>
+              </w:rPr>
+              <w:fldChar w:fldCharType="end"/>
+            </w:r>
+          </w:hyperlink>
+        </w:p>
+        <w:p>
+          <w:pPr>
+            <w:pStyle w:val="TOC2"/>
+            <w:tabs>
+              <w:tab w:val="right" w:leader="dot" w:pos="9350"/>
+            </w:tabs>
+            <w:spacing w:after="0" w:line="240" w:lineRule="auto"/>
+            <w:rPr>
+              <w:rFonts w:eastAsiaTheme="minorEastAsia"/>
+              <w:noProof/>
+            </w:rPr>
+          </w:pPr>
+          <w:hyperlink w:anchor="_Toc382921205" w:history="1">
+            <w:r>
+              <w:rPr>
+                <w:rStyle w:val="Hyperlink"/>
+                <w:noProof/>
+              </w:rPr>
               <w:t>Update Prediction</w:t>
             </w:r>
             <w:r>
@@ -506,7 +546,7 @@
                 <w:noProof/>
                 <w:webHidden/>
               </w:rPr>
-              <w:instrText xml:space="preserve"> PAGEREF _Toc382848610 \h </w:instrText>
+              <w:instrText xml:space="preserve"> PAGEREF _Toc382921205 \h </w:instrText>
             </w:r>
             <w:r>
               <w:rPr>
@@ -526,7 +566,7 @@
                 <w:noProof/>
                 <w:webHidden/>
               </w:rPr>
-              <w:t>3</w:t>
+              <w:t>4</w:t>
             </w:r>
             <w:r>
               <w:rPr>
@@ -545,7 +585,7 @@
               <w:noProof/>
             </w:rPr>
           </w:pPr>
-          <w:hyperlink w:anchor="_Toc382848611" w:history="1">
+          <w:hyperlink w:anchor="_Toc382921206" w:history="1">
             <w:r>
               <w:rPr>
                 <w:rStyle w:val="Hyperlink"/>
@@ -572,7 +612,7 @@
                 <w:noProof/>
                 <w:webHidden/>
               </w:rPr>
-              <w:instrText xml:space="preserve"> PAGEREF _Toc382848611 \h </w:instrText>
+              <w:instrText xml:space="preserve"> PAGEREF _Toc382921206 \h </w:instrText>
             </w:r>
             <w:r>
               <w:rPr>
@@ -592,7 +632,7 @@
                 <w:noProof/>
                 <w:webHidden/>
               </w:rPr>
-              <w:t>4</w:t>
+              <w:t>5</w:t>
             </w:r>
             <w:r>
               <w:rPr>
@@ -611,7 +651,7 @@
               <w:noProof/>
             </w:rPr>
           </w:pPr>
-          <w:hyperlink w:anchor="_Toc382848612" w:history="1">
+          <w:hyperlink w:anchor="_Toc382921207" w:history="1">
             <w:r>
               <w:rPr>
                 <w:rStyle w:val="Hyperlink"/>
@@ -638,7 +678,7 @@
                 <w:noProof/>
                 <w:webHidden/>
               </w:rPr>
-              <w:instrText xml:space="preserve"> PAGEREF _Toc382848612 \h </w:instrText>
+              <w:instrText xml:space="preserve"> PAGEREF _Toc382921207 \h </w:instrText>
             </w:r>
             <w:r>
               <w:rPr>
@@ -658,7 +698,7 @@
                 <w:noProof/>
                 <w:webHidden/>
               </w:rPr>
-              <w:t>4</w:t>
+              <w:t>5</w:t>
             </w:r>
             <w:r>
               <w:rPr>
@@ -677,7 +717,7 @@
               <w:noProof/>
             </w:rPr>
           </w:pPr>
-          <w:hyperlink w:anchor="_Toc382848613" w:history="1">
+          <w:hyperlink w:anchor="_Toc382921208" w:history="1">
             <w:r>
               <w:rPr>
                 <w:rStyle w:val="Hyperlink"/>
@@ -704,7 +744,7 @@
                 <w:noProof/>
                 <w:webHidden/>
               </w:rPr>
-              <w:instrText xml:space="preserve"> PAGEREF _Toc382848613 \h </w:instrText>
+              <w:instrText xml:space="preserve"> PAGEREF _Toc382921208 \h </w:instrText>
             </w:r>
             <w:r>
               <w:rPr>
@@ -724,7 +764,7 @@
                 <w:noProof/>
                 <w:webHidden/>
               </w:rPr>
-              <w:t>4</w:t>
+              <w:t>5</w:t>
             </w:r>
             <w:r>
               <w:rPr>
@@ -743,7 +783,7 @@
               <w:noProof/>
             </w:rPr>
           </w:pPr>
-          <w:hyperlink w:anchor="_Toc382848614" w:history="1">
+          <w:hyperlink w:anchor="_Toc382921209" w:history="1">
             <w:r>
               <w:rPr>
                 <w:rStyle w:val="Hyperlink"/>
@@ -770,7 +810,7 @@
                 <w:noProof/>
                 <w:webHidden/>
               </w:rPr>
-              <w:instrText xml:space="preserve"> PAGEREF _Toc382848614 \h </w:instrText>
+              <w:instrText xml:space="preserve"> PAGEREF _Toc382921209 \h </w:instrText>
             </w:r>
             <w:r>
               <w:rPr>
@@ -790,7 +830,7 @@
                 <w:noProof/>
                 <w:webHidden/>
               </w:rPr>
-              <w:t>4</w:t>
+              <w:t>5</w:t>
             </w:r>
             <w:r>
               <w:rPr>
@@ -809,7 +849,7 @@
               <w:noProof/>
             </w:rPr>
           </w:pPr>
-          <w:hyperlink w:anchor="_Toc382848615" w:history="1">
+          <w:hyperlink w:anchor="_Toc382921210" w:history="1">
             <w:r>
               <w:rPr>
                 <w:rStyle w:val="Hyperlink"/>
@@ -836,7 +876,7 @@
                 <w:noProof/>
                 <w:webHidden/>
               </w:rPr>
-              <w:instrText xml:space="preserve"> PAGEREF _Toc382848615 \h </w:instrText>
+              <w:instrText xml:space="preserve"> PAGEREF _Toc382921210 \h </w:instrText>
             </w:r>
             <w:r>
               <w:rPr>
@@ -856,7 +896,7 @@
                 <w:noProof/>
                 <w:webHidden/>
               </w:rPr>
-              <w:t>5</w:t>
+              <w:t>6</w:t>
             </w:r>
             <w:r>
               <w:rPr>
@@ -875,7 +915,7 @@
               <w:noProof/>
             </w:rPr>
           </w:pPr>
-          <w:hyperlink w:anchor="_Toc382848616" w:history="1">
+          <w:hyperlink w:anchor="_Toc382921211" w:history="1">
             <w:r>
               <w:rPr>
                 <w:rStyle w:val="Hyperlink"/>
@@ -902,7 +942,7 @@
                 <w:noProof/>
                 <w:webHidden/>
               </w:rPr>
-              <w:instrText xml:space="preserve"> PAGEREF _Toc382848616 \h </w:instrText>
+              <w:instrText xml:space="preserve"> PAGEREF _Toc382921211 \h </w:instrText>
             </w:r>
             <w:r>
               <w:rPr>
@@ -922,7 +962,7 @@
                 <w:noProof/>
                 <w:webHidden/>
               </w:rPr>
-              <w:t>5</w:t>
+              <w:t>6</w:t>
             </w:r>
             <w:r>
               <w:rPr>
@@ -948,8 +988,9 @@
     <w:p>
       <w:pPr>
         <w:pStyle w:val="Heading1"/>
-      </w:pPr>
-      <w:bookmarkStart w:id="0" w:name="_Toc382848606"/>
+        <w:spacing w:before="240"/>
+      </w:pPr>
+      <w:bookmarkStart w:id="0" w:name="_Toc382921201"/>
       <w:r>
         <w:t>Program</w:t>
       </w:r>
@@ -959,6 +1000,9 @@
       <w:bookmarkEnd w:id="0"/>
     </w:p>
     <w:p>
+      <w:pPr>
+        <w:spacing w:after="120"/>
+      </w:pPr>
       <w:r>
         <w:t>A</w:t>
       </w:r>
@@ -978,18 +1022,23 @@
         <w:t xml:space="preserve">to maintain state between function calls. </w:t>
       </w:r>
       <w:r>
-        <w:t>The implementation of the tournament branch predictor is based on the design of the Alpha 21264 microprocessor’s branch predictor. See Algorithms section for differences between the simulation and the Alpha 21264 predictor.</w:t>
+        <w:t>The implementation of the tournament branch predictor is based on the design of t</w:t>
+      </w:r>
+      <w:bookmarkStart w:id="1" w:name="_GoBack"/>
+      <w:bookmarkEnd w:id="1"/>
+      <w:r>
+        <w:t>he Alpha 21264 microprocessor’s branch predictor. See Algorithms section for differences between the simulation and the Alpha 21264 predictor.</w:t>
       </w:r>
     </w:p>
     <w:p>
       <w:pPr>
-        <w:pStyle w:val="Heading3"/>
-      </w:pPr>
-      <w:bookmarkStart w:id="1" w:name="_Toc382848607"/>
+        <w:pStyle w:val="Heading2"/>
+      </w:pPr>
+      <w:bookmarkStart w:id="2" w:name="_Toc382921202"/>
       <w:r>
         <w:t>Class Diagram</w:t>
       </w:r>
-      <w:bookmarkEnd w:id="1"/>
+      <w:bookmarkEnd w:id="2"/>
     </w:p>
     <w:p/>
     <w:p>
@@ -1017,10 +1066,10 @@
             <v:path o:extrusionok="f" gradientshapeok="t" o:connecttype="rect"/>
             <o:lock v:ext="edit" aspectratio="t"/>
           </v:shapetype>
-          <v:shape id="_x0000_i1172" type="#_x0000_t75" style="width:319.7pt;height:4in" o:ole="" o:allowoverlap="f">
+          <v:shape id="_x0000_i1025" type="#_x0000_t75" style="width:319.7pt;height:4in" o:ole="" o:allowoverlap="f">
             <v:imagedata r:id="rId8" o:title=""/>
           </v:shape>
-          <o:OLEObject Type="Embed" ProgID="Visio.Drawing.15" ShapeID="_x0000_i1172" DrawAspect="Content" ObjectID="_1456591149" r:id="rId9"/>
+          <o:OLEObject Type="Embed" ProgID="Visio.Drawing.15" ShapeID="_x0000_i1025" DrawAspect="Content" ObjectID="_1456663069" r:id="rId9"/>
         </w:object>
       </w:r>
     </w:p>
@@ -1028,14 +1077,15 @@
       <w:pPr>
         <w:pStyle w:val="Heading1"/>
       </w:pPr>
-      <w:bookmarkStart w:id="2" w:name="_Toc382848608"/>
-      <w:r>
+      <w:bookmarkStart w:id="3" w:name="_Toc382921203"/>
+      <w:r>
+        <w:lastRenderedPageBreak/>
         <w:t>Algorithm</w:t>
       </w:r>
       <w:r>
         <w:t>s</w:t>
       </w:r>
-      <w:bookmarkEnd w:id="2"/>
+      <w:bookmarkEnd w:id="3"/>
     </w:p>
     <w:p>
       <w:r>
@@ -1079,11 +1129,11 @@
       <w:pPr>
         <w:pStyle w:val="Heading2"/>
       </w:pPr>
-      <w:bookmarkStart w:id="3" w:name="_Toc382848609"/>
+      <w:bookmarkStart w:id="4" w:name="_Toc382921204"/>
       <w:r>
         <w:t>Get Prediction</w:t>
       </w:r>
-      <w:bookmarkEnd w:id="3"/>
+      <w:bookmarkEnd w:id="4"/>
     </w:p>
     <w:p/>
     <w:p>
@@ -1092,10 +1142,10 @@
       </w:pPr>
       <w:r>
         <w:object w:dxaOrig="10426" w:dyaOrig="7816">
-          <v:shape id="_x0000_i1029" type="#_x0000_t75" style="width:467.7pt;height:350.8pt" o:ole="">
+          <v:shape id="_x0000_i1026" type="#_x0000_t75" style="width:467.7pt;height:350.8pt" o:ole="">
             <v:imagedata r:id="rId10" o:title=""/>
           </v:shape>
-          <o:OLEObject Type="Embed" ProgID="Visio.Drawing.15" ShapeID="_x0000_i1029" DrawAspect="Content" ObjectID="_1456591150" r:id="rId11"/>
+          <o:OLEObject Type="Embed" ProgID="Visio.Drawing.15" ShapeID="_x0000_i1026" DrawAspect="Content" ObjectID="_1456663070" r:id="rId11"/>
         </w:object>
       </w:r>
     </w:p>
@@ -1118,12 +1168,12 @@
       <w:pPr>
         <w:pStyle w:val="Heading2"/>
       </w:pPr>
-      <w:bookmarkStart w:id="4" w:name="_Toc382848610"/>
+      <w:bookmarkStart w:id="5" w:name="_Toc382921205"/>
       <w:r>
         <w:lastRenderedPageBreak/>
         <w:t>Update Prediction</w:t>
       </w:r>
-      <w:bookmarkEnd w:id="4"/>
+      <w:bookmarkEnd w:id="5"/>
     </w:p>
     <w:p/>
     <w:p>
@@ -1132,10 +1182,10 @@
       </w:pPr>
       <w:r>
         <w:object w:dxaOrig="5071" w:dyaOrig="9751">
-          <v:shape id="_x0000_i1031" type="#_x0000_t75" style="width:253.45pt;height:487.3pt" o:ole="">
+          <v:shape id="_x0000_i1027" type="#_x0000_t75" style="width:253.45pt;height:487.3pt" o:ole="">
             <v:imagedata r:id="rId12" o:title=""/>
           </v:shape>
-          <o:OLEObject Type="Embed" ProgID="Visio.Drawing.15" ShapeID="_x0000_i1031" DrawAspect="Content" ObjectID="_1456591151" r:id="rId13"/>
+          <o:OLEObject Type="Embed" ProgID="Visio.Drawing.15" ShapeID="_x0000_i1027" DrawAspect="Content" ObjectID="_1456663071" r:id="rId13"/>
         </w:object>
       </w:r>
     </w:p>
@@ -1158,11 +1208,12 @@
       <w:pPr>
         <w:pStyle w:val="Heading1"/>
       </w:pPr>
-      <w:bookmarkStart w:id="5" w:name="_Toc382848611"/>
-      <w:r>
+      <w:bookmarkStart w:id="6" w:name="_Toc382921206"/>
+      <w:r>
+        <w:lastRenderedPageBreak/>
         <w:t>Space Budget</w:t>
       </w:r>
-      <w:bookmarkEnd w:id="5"/>
+      <w:bookmarkEnd w:id="6"/>
     </w:p>
     <w:tbl>
       <w:tblPr>
@@ -1793,11 +1844,11 @@
       <w:pPr>
         <w:pStyle w:val="Heading1"/>
       </w:pPr>
-      <w:bookmarkStart w:id="6" w:name="_Toc382848612"/>
+      <w:bookmarkStart w:id="7" w:name="_Toc382921207"/>
       <w:r>
         <w:t>Program Usage</w:t>
       </w:r>
-      <w:bookmarkEnd w:id="6"/>
+      <w:bookmarkEnd w:id="7"/>
     </w:p>
     <w:p>
       <w:r>
@@ -1807,12 +1858,13 @@
     <w:p>
       <w:pPr>
         <w:pStyle w:val="Heading1"/>
-      </w:pPr>
-      <w:bookmarkStart w:id="7" w:name="_Toc382848613"/>
+        <w:spacing w:before="240"/>
+      </w:pPr>
+      <w:bookmarkStart w:id="8" w:name="_Toc382921208"/>
       <w:r>
         <w:t>Benchmark Results</w:t>
       </w:r>
-      <w:bookmarkEnd w:id="7"/>
+      <w:bookmarkEnd w:id="8"/>
     </w:p>
     <w:tbl>
       <w:tblPr>
@@ -1823,7 +1875,8 @@
       </w:tblPr>
       <w:tblGrid>
         <w:gridCol w:w="1250"/>
-        <w:gridCol w:w="1890"/>
+        <w:gridCol w:w="2255"/>
+        <w:gridCol w:w="2520"/>
       </w:tblGrid>
       <w:tr>
         <w:trPr>
@@ -1831,7 +1884,7 @@
         </w:trPr>
         <w:tc>
           <w:tcPr>
-            <w:tcW w:w="1170" w:type="dxa"/>
+            <w:tcW w:w="1250" w:type="dxa"/>
           </w:tcPr>
           <w:p>
             <w:pPr>
@@ -1840,30 +1893,33 @@
                 <w:b/>
               </w:rPr>
             </w:pPr>
-            <w:r>
+          </w:p>
+        </w:tc>
+        <w:tc>
+          <w:tcPr>
+            <w:tcW w:w="4775" w:type="dxa"/>
+            <w:gridSpan w:val="2"/>
+          </w:tcPr>
+          <w:p>
+            <w:pPr>
+              <w:jc w:val="center"/>
               <w:rPr>
                 <w:b/>
               </w:rPr>
-              <w:t>Benchmark</w:t>
-            </w:r>
-          </w:p>
-        </w:tc>
-        <w:tc>
-          <w:tcPr>
-            <w:tcW w:w="1890" w:type="dxa"/>
-          </w:tcPr>
-          <w:p>
-            <w:pPr>
-              <w:jc w:val="center"/>
+            </w:pPr>
+            <w:proofErr w:type="spellStart"/>
+            <w:r>
               <w:rPr>
                 <w:b/>
               </w:rPr>
-            </w:pPr>
+              <w:t>Mispredict</w:t>
+            </w:r>
+            <w:proofErr w:type="spellEnd"/>
             <w:r>
               <w:rPr>
                 <w:b/>
               </w:rPr>
-              <w:t>Mispredict Rate</w:t>
+              <w:t xml:space="preserve"> Rate</w:t>
             </w:r>
           </w:p>
         </w:tc>
@@ -1874,28 +1930,58 @@
         </w:trPr>
         <w:tc>
           <w:tcPr>
-            <w:tcW w:w="1170" w:type="dxa"/>
-          </w:tcPr>
-          <w:p>
-            <w:r>
-              <w:rPr>
-                <w:rFonts w:ascii="Calibri" w:eastAsia="Times New Roman" w:hAnsi="Calibri" w:cs="Calibri"/>
-                <w:color w:val="000000"/>
-              </w:rPr>
-              <w:t>DIST-FP-1</w:t>
-            </w:r>
-          </w:p>
-        </w:tc>
-        <w:tc>
-          <w:tcPr>
-            <w:tcW w:w="1890" w:type="dxa"/>
+            <w:tcW w:w="1250" w:type="dxa"/>
           </w:tcPr>
           <w:p>
             <w:pPr>
               <w:jc w:val="center"/>
-            </w:pPr>
-            <w:r>
-              <w:t>4.187%</w:t>
+              <w:rPr>
+                <w:b/>
+              </w:rPr>
+            </w:pPr>
+            <w:r>
+              <w:rPr>
+                <w:b/>
+              </w:rPr>
+              <w:t>Benchmark</w:t>
+            </w:r>
+          </w:p>
+        </w:tc>
+        <w:tc>
+          <w:tcPr>
+            <w:tcW w:w="2255" w:type="dxa"/>
+          </w:tcPr>
+          <w:p>
+            <w:pPr>
+              <w:jc w:val="center"/>
+              <w:rPr>
+                <w:b/>
+              </w:rPr>
+            </w:pPr>
+            <w:r>
+              <w:rPr>
+                <w:b/>
+              </w:rPr>
+              <w:t>No Local History Table</w:t>
+            </w:r>
+          </w:p>
+        </w:tc>
+        <w:tc>
+          <w:tcPr>
+            <w:tcW w:w="2520" w:type="dxa"/>
+          </w:tcPr>
+          <w:p>
+            <w:pPr>
+              <w:jc w:val="center"/>
+              <w:rPr>
+                <w:b/>
+              </w:rPr>
+            </w:pPr>
+            <w:r>
+              <w:rPr>
+                <w:b/>
+              </w:rPr>
+              <w:t xml:space="preserve">With Local History Table </w:t>
             </w:r>
           </w:p>
         </w:tc>
@@ -1906,7 +1992,7 @@
         </w:trPr>
         <w:tc>
           <w:tcPr>
-            <w:tcW w:w="1170" w:type="dxa"/>
+            <w:tcW w:w="1250" w:type="dxa"/>
           </w:tcPr>
           <w:p>
             <w:r>
@@ -1914,20 +2000,33 @@
                 <w:rFonts w:ascii="Calibri" w:eastAsia="Times New Roman" w:hAnsi="Calibri" w:cs="Calibri"/>
                 <w:color w:val="000000"/>
               </w:rPr>
-              <w:t>DIST-INT-1</w:t>
-            </w:r>
-          </w:p>
-        </w:tc>
-        <w:tc>
-          <w:tcPr>
-            <w:tcW w:w="1890" w:type="dxa"/>
+              <w:t>DIST-FP-1</w:t>
+            </w:r>
+          </w:p>
+        </w:tc>
+        <w:tc>
+          <w:tcPr>
+            <w:tcW w:w="2255" w:type="dxa"/>
           </w:tcPr>
           <w:p>
             <w:pPr>
               <w:jc w:val="center"/>
             </w:pPr>
             <w:r>
-              <w:t>8.572%</w:t>
+              <w:t>4.187%</w:t>
+            </w:r>
+          </w:p>
+        </w:tc>
+        <w:tc>
+          <w:tcPr>
+            <w:tcW w:w="2520" w:type="dxa"/>
+          </w:tcPr>
+          <w:p>
+            <w:pPr>
+              <w:jc w:val="center"/>
+            </w:pPr>
+            <w:r>
+              <w:t>3.352%</w:t>
             </w:r>
           </w:p>
         </w:tc>
@@ -1938,7 +2037,7 @@
         </w:trPr>
         <w:tc>
           <w:tcPr>
-            <w:tcW w:w="1170" w:type="dxa"/>
+            <w:tcW w:w="1250" w:type="dxa"/>
           </w:tcPr>
           <w:p>
             <w:r>
@@ -1946,13 +2045,58 @@
                 <w:rFonts w:ascii="Calibri" w:eastAsia="Times New Roman" w:hAnsi="Calibri" w:cs="Calibri"/>
                 <w:color w:val="000000"/>
               </w:rPr>
+              <w:t>DIST-INT-1</w:t>
+            </w:r>
+          </w:p>
+        </w:tc>
+        <w:tc>
+          <w:tcPr>
+            <w:tcW w:w="2255" w:type="dxa"/>
+          </w:tcPr>
+          <w:p>
+            <w:pPr>
+              <w:jc w:val="center"/>
+            </w:pPr>
+            <w:r>
+              <w:t>8.572%</w:t>
+            </w:r>
+          </w:p>
+        </w:tc>
+        <w:tc>
+          <w:tcPr>
+            <w:tcW w:w="2520" w:type="dxa"/>
+          </w:tcPr>
+          <w:p>
+            <w:pPr>
+              <w:jc w:val="center"/>
+            </w:pPr>
+            <w:r>
+              <w:t>7.355%</w:t>
+            </w:r>
+          </w:p>
+        </w:tc>
+      </w:tr>
+      <w:tr>
+        <w:trPr>
+          <w:jc w:val="center"/>
+        </w:trPr>
+        <w:tc>
+          <w:tcPr>
+            <w:tcW w:w="1250" w:type="dxa"/>
+          </w:tcPr>
+          <w:p>
+            <w:r>
+              <w:rPr>
+                <w:rFonts w:ascii="Calibri" w:eastAsia="Times New Roman" w:hAnsi="Calibri" w:cs="Calibri"/>
+                <w:color w:val="000000"/>
+              </w:rPr>
               <w:t>DIST-MM-1</w:t>
             </w:r>
           </w:p>
         </w:tc>
         <w:tc>
           <w:tcPr>
-            <w:tcW w:w="1890" w:type="dxa"/>
+            <w:tcW w:w="2255" w:type="dxa"/>
           </w:tcPr>
           <w:p>
             <w:pPr>
@@ -1960,6 +2104,19 @@
             </w:pPr>
             <w:r>
               <w:t>8.597%</w:t>
+            </w:r>
+          </w:p>
+        </w:tc>
+        <w:tc>
+          <w:tcPr>
+            <w:tcW w:w="2520" w:type="dxa"/>
+          </w:tcPr>
+          <w:p>
+            <w:pPr>
+              <w:jc w:val="center"/>
+            </w:pPr>
+            <w:r>
+              <w:t>8.435%</w:t>
             </w:r>
           </w:p>
         </w:tc>
@@ -1968,19 +2125,31 @@
     <w:p>
       <w:pPr>
         <w:pStyle w:val="Heading1"/>
-      </w:pPr>
-      <w:bookmarkStart w:id="8" w:name="_Toc382848614"/>
-      <w:r>
-        <w:t>Test Plan</w:t>
-      </w:r>
-      <w:bookmarkEnd w:id="8"/>
+        <w:spacing w:before="240"/>
+      </w:pPr>
+      <w:bookmarkStart w:id="9" w:name="_Toc382921209"/>
+      <w:r>
+        <w:t>T</w:t>
+      </w:r>
+      <w:r>
+        <w:t>est Plan</w:t>
+      </w:r>
+      <w:bookmarkEnd w:id="9"/>
     </w:p>
     <w:p>
       <w:r>
         <w:t xml:space="preserve">The branch predictor simulator was tested by creating an input file </w:t>
       </w:r>
       <w:r>
-        <w:t xml:space="preserve">(default.ascii) </w:t>
+        <w:t>(</w:t>
+      </w:r>
+      <w:proofErr w:type="spellStart"/>
+      <w:r>
+        <w:t>default.ascii</w:t>
+      </w:r>
+      <w:proofErr w:type="spellEnd"/>
+      <w:r>
+        <w:t xml:space="preserve">) </w:t>
       </w:r>
       <w:r>
         <w:t>that tests the following conditions:</w:t>
@@ -2421,12 +2590,21 @@
                 <w:color w:val="000000"/>
               </w:rPr>
             </w:pPr>
+            <w:proofErr w:type="spellStart"/>
             <w:r>
               <w:rPr>
                 <w:rFonts w:ascii="Calibri" w:hAnsi="Calibri" w:cs="Calibri"/>
                 <w:color w:val="000000"/>
               </w:rPr>
-              <w:t>Mispredict Not Taken</w:t>
+              <w:t>Mispredict</w:t>
+            </w:r>
+            <w:proofErr w:type="spellEnd"/>
+            <w:r>
+              <w:rPr>
+                <w:rFonts w:ascii="Calibri" w:hAnsi="Calibri" w:cs="Calibri"/>
+                <w:color w:val="000000"/>
+              </w:rPr>
+              <w:t xml:space="preserve"> Not Taken</w:t>
             </w:r>
           </w:p>
         </w:tc>
@@ -2457,12 +2635,21 @@
                 <w:color w:val="000000"/>
               </w:rPr>
             </w:pPr>
+            <w:proofErr w:type="spellStart"/>
             <w:r>
               <w:rPr>
                 <w:rFonts w:ascii="Calibri" w:hAnsi="Calibri" w:cs="Calibri"/>
                 <w:color w:val="000000"/>
               </w:rPr>
-              <w:t>Mispredict Taken</w:t>
+              <w:t>Mispredict</w:t>
+            </w:r>
+            <w:proofErr w:type="spellEnd"/>
+            <w:r>
+              <w:rPr>
+                <w:rFonts w:ascii="Calibri" w:hAnsi="Calibri" w:cs="Calibri"/>
+                <w:color w:val="000000"/>
+              </w:rPr>
+              <w:t xml:space="preserve"> Taken</w:t>
             </w:r>
           </w:p>
         </w:tc>
@@ -2508,14 +2695,64 @@
       <w:r>
         <w:t xml:space="preserve">For testing, the framework is bypassed and </w:t>
       </w:r>
+      <w:proofErr w:type="spellStart"/>
       <w:r>
         <w:t>default.ascii</w:t>
       </w:r>
-      <w:r>
-        <w:t xml:space="preserve"> is read in by main() in tester.cpp. Each line in default.ascii specifies all of the information found in a branch_record_c class, </w:t>
-      </w:r>
-      <w:r>
-        <w:t>and get_prediction() and update_predictor() are called</w:t>
+      <w:proofErr w:type="spellEnd"/>
+      <w:r>
+        <w:t xml:space="preserve"> is read in by </w:t>
+      </w:r>
+      <w:proofErr w:type="gramStart"/>
+      <w:r>
+        <w:t>main(</w:t>
+      </w:r>
+      <w:proofErr w:type="gramEnd"/>
+      <w:r>
+        <w:t xml:space="preserve">) in tester.cpp. Each line in </w:t>
+      </w:r>
+      <w:proofErr w:type="spellStart"/>
+      <w:r>
+        <w:t>default.ascii</w:t>
+      </w:r>
+      <w:proofErr w:type="spellEnd"/>
+      <w:r>
+        <w:t xml:space="preserve"> specifies all of the information found in a </w:t>
+      </w:r>
+      <w:proofErr w:type="spellStart"/>
+      <w:r>
+        <w:t>branch_record_c</w:t>
+      </w:r>
+      <w:proofErr w:type="spellEnd"/>
+      <w:r>
+        <w:t xml:space="preserve"> class, </w:t>
+      </w:r>
+      <w:r>
+        <w:t xml:space="preserve">and </w:t>
+      </w:r>
+      <w:proofErr w:type="spellStart"/>
+      <w:r>
+        <w:t>get_</w:t>
+      </w:r>
+      <w:proofErr w:type="gramStart"/>
+      <w:r>
+        <w:t>prediction</w:t>
+      </w:r>
+      <w:proofErr w:type="spellEnd"/>
+      <w:r>
+        <w:t>(</w:t>
+      </w:r>
+      <w:proofErr w:type="gramEnd"/>
+      <w:r>
+        <w:t xml:space="preserve">) and </w:t>
+      </w:r>
+      <w:proofErr w:type="spellStart"/>
+      <w:r>
+        <w:t>update_predictor</w:t>
+      </w:r>
+      <w:proofErr w:type="spellEnd"/>
+      <w:r>
+        <w:t>() are called</w:t>
       </w:r>
       <w:r>
         <w:t xml:space="preserve"> in the same manner as </w:t>
@@ -2543,11 +2780,12 @@
       <w:pPr>
         <w:pStyle w:val="Heading1"/>
       </w:pPr>
-      <w:bookmarkStart w:id="9" w:name="_Toc382848615"/>
-      <w:r>
+      <w:bookmarkStart w:id="10" w:name="_Toc382921210"/>
+      <w:r>
+        <w:lastRenderedPageBreak/>
         <w:t>Source Code</w:t>
       </w:r>
-      <w:bookmarkEnd w:id="9"/>
+      <w:bookmarkEnd w:id="10"/>
     </w:p>
     <w:p>
       <w:pPr>
@@ -2583,25 +2821,40 @@
       <w:pPr>
         <w:pStyle w:val="Heading1"/>
       </w:pPr>
-      <w:bookmarkStart w:id="10" w:name="_Toc382848616"/>
+      <w:bookmarkStart w:id="11" w:name="_Toc382921211"/>
       <w:r>
         <w:t>Team Member Roles</w:t>
       </w:r>
-      <w:bookmarkEnd w:id="10"/>
+      <w:bookmarkEnd w:id="11"/>
     </w:p>
     <w:p>
       <w:pPr>
         <w:spacing w:after="0"/>
       </w:pPr>
       <w:r>
-        <w:t xml:space="preserve">Jordan Fluth </w:t>
+        <w:t xml:space="preserve">Jordan </w:t>
+      </w:r>
+      <w:proofErr w:type="spellStart"/>
+      <w:r>
+        <w:t>Fluth</w:t>
+      </w:r>
+      <w:proofErr w:type="spellEnd"/>
+      <w:r>
+        <w:t xml:space="preserve"> </w:t>
       </w:r>
       <w:r>
         <w:tab/>
       </w:r>
       <w:r>
         <w:tab/>
-        <w:t>path_history class</w:t>
+      </w:r>
+      <w:proofErr w:type="spellStart"/>
+      <w:r>
+        <w:t>path_history</w:t>
+      </w:r>
+      <w:proofErr w:type="spellEnd"/>
+      <w:r>
+        <w:t xml:space="preserve"> class</w:t>
       </w:r>
     </w:p>
     <w:p>
@@ -2609,11 +2862,26 @@
         <w:spacing w:after="0"/>
       </w:pPr>
       <w:r>
-        <w:t xml:space="preserve">Brett Dunscomb </w:t>
+        <w:t xml:space="preserve">Brett </w:t>
+      </w:r>
+      <w:proofErr w:type="spellStart"/>
+      <w:r>
+        <w:t>Dunscomb</w:t>
+      </w:r>
+      <w:proofErr w:type="spellEnd"/>
+      <w:r>
+        <w:t xml:space="preserve"> </w:t>
       </w:r>
       <w:r>
         <w:tab/>
-        <w:t>Sat_counter class</w:t>
+      </w:r>
+      <w:proofErr w:type="spellStart"/>
+      <w:r>
+        <w:t>Sat_counter</w:t>
+      </w:r>
+      <w:proofErr w:type="spellEnd"/>
+      <w:r>
+        <w:t xml:space="preserve"> class</w:t>
       </w:r>
     </w:p>
     <w:p>
@@ -2628,7 +2896,15 @@
       </w:r>
       <w:r>
         <w:tab/>
-        <w:t>PREDICTOR class, predictor_table class</w:t>
+        <w:t xml:space="preserve">PREDICTOR class, </w:t>
+      </w:r>
+      <w:proofErr w:type="spellStart"/>
+      <w:r>
+        <w:t>predictor_table</w:t>
+      </w:r>
+      <w:proofErr w:type="spellEnd"/>
+      <w:r>
+        <w:t xml:space="preserve"> class</w:t>
       </w:r>
     </w:p>
     <w:p>
@@ -2645,8 +2921,6 @@
         <w:tab/>
         <w:t>Test Plan</w:t>
       </w:r>
-      <w:bookmarkStart w:id="11" w:name="_GoBack"/>
-      <w:bookmarkEnd w:id="11"/>
     </w:p>
     <w:p/>
     <w:sectPr>
@@ -4180,7 +4454,7 @@
 </file>
 
 <file path=customXml/itemProps1.xml><?xml version="1.0" encoding="utf-8"?>
-<ds:datastoreItem xmlns:ds="http://schemas.openxmlformats.org/officeDocument/2006/customXml" ds:itemID="{6A0FABC7-8918-4AD8-911F-F4C0E63142E1}">
+<ds:datastoreItem xmlns:ds="http://schemas.openxmlformats.org/officeDocument/2006/customXml" ds:itemID="{928DBF86-167F-4578-99C7-B2767167302B}">
   <ds:schemaRefs>
     <ds:schemaRef ds:uri="http://schemas.openxmlformats.org/officeDocument/2006/bibliography"/>
   </ds:schemaRefs>

</xml_diff>